<commit_message>
LAB-5: Add more details to report
</commit_message>
<xml_diff>
--- a/lab5/ЗВІТ 5-6.docx
+++ b/lab5/ЗВІТ 5-6.docx
@@ -617,7 +617,6 @@
           <w:rFonts w:ascii="Times New Roman" w:hAnsi="Times New Roman" w:cs="Times New Roman"/>
           <w:sz w:val="28"/>
           <w:szCs w:val="28"/>
-          <w:lang w:val="en-US"/>
         </w:rPr>
       </w:pPr>
       <w:proofErr w:type="spellStart"/>
@@ -1466,8 +1465,608 @@
         </w:rPr>
         <w:t xml:space="preserve"> (дані про БД) були збережені на локальному файлі.</w:t>
       </w:r>
+      <w:r>
+        <w:rPr>
+          <w:rFonts w:ascii="Times New Roman" w:hAnsi="Times New Roman" w:cs="Times New Roman"/>
+          <w:sz w:val="28"/>
+          <w:szCs w:val="28"/>
+          <w:lang w:val="uk-UA"/>
+        </w:rPr>
+        <w:t xml:space="preserve"> </w:t>
+      </w:r>
+      <w:r>
+        <w:rPr>
+          <w:rFonts w:ascii="Times New Roman" w:hAnsi="Times New Roman" w:cs="Times New Roman"/>
+          <w:sz w:val="28"/>
+          <w:szCs w:val="28"/>
+          <w:lang w:val="uk-UA"/>
+        </w:rPr>
+        <w:t xml:space="preserve">Зберігаємо ключ як </w:t>
+      </w:r>
+      <w:r>
+        <w:rPr>
+          <w:rFonts w:ascii="Times New Roman" w:hAnsi="Times New Roman" w:cs="Times New Roman"/>
+          <w:sz w:val="28"/>
+          <w:szCs w:val="28"/>
+          <w:lang w:val="en-US"/>
+        </w:rPr>
+        <w:t>plain</w:t>
+      </w:r>
+      <w:r>
+        <w:rPr>
+          <w:rFonts w:ascii="Times New Roman" w:hAnsi="Times New Roman" w:cs="Times New Roman"/>
+          <w:sz w:val="28"/>
+          <w:szCs w:val="28"/>
+          <w:lang w:val="uk-UA"/>
+        </w:rPr>
+        <w:t xml:space="preserve"> </w:t>
+      </w:r>
+      <w:r>
+        <w:rPr>
+          <w:rFonts w:ascii="Times New Roman" w:hAnsi="Times New Roman" w:cs="Times New Roman"/>
+          <w:sz w:val="28"/>
+          <w:szCs w:val="28"/>
+          <w:lang w:val="en-US"/>
+        </w:rPr>
+        <w:t>text</w:t>
+      </w:r>
+      <w:r>
+        <w:rPr>
+          <w:rFonts w:ascii="Times New Roman" w:hAnsi="Times New Roman" w:cs="Times New Roman"/>
+          <w:sz w:val="28"/>
+          <w:szCs w:val="28"/>
+          <w:lang w:val="uk-UA"/>
+        </w:rPr>
+        <w:t xml:space="preserve">, </w:t>
+      </w:r>
+      <w:r>
+        <w:rPr>
+          <w:rFonts w:ascii="Times New Roman" w:hAnsi="Times New Roman" w:cs="Times New Roman"/>
+          <w:sz w:val="28"/>
+          <w:szCs w:val="28"/>
+          <w:lang w:val="uk-UA"/>
+        </w:rPr>
+        <w:t xml:space="preserve">що є дуже погано (ми знаємо). Як аналог можна використовувати </w:t>
+      </w:r>
+      <w:r>
+        <w:rPr>
+          <w:rFonts w:ascii="Times New Roman" w:hAnsi="Times New Roman" w:cs="Times New Roman"/>
+          <w:sz w:val="28"/>
+          <w:szCs w:val="28"/>
+          <w:lang w:val="en-US"/>
+        </w:rPr>
+        <w:t>envelope</w:t>
+      </w:r>
+      <w:r>
+        <w:rPr>
+          <w:rFonts w:ascii="Times New Roman" w:hAnsi="Times New Roman" w:cs="Times New Roman"/>
+          <w:sz w:val="28"/>
+          <w:szCs w:val="28"/>
+          <w:lang w:val="uk-UA"/>
+        </w:rPr>
+        <w:t xml:space="preserve"> </w:t>
+      </w:r>
+      <w:r>
+        <w:rPr>
+          <w:rFonts w:ascii="Times New Roman" w:hAnsi="Times New Roman" w:cs="Times New Roman"/>
+          <w:sz w:val="28"/>
+          <w:szCs w:val="28"/>
+          <w:lang w:val="en-US"/>
+        </w:rPr>
+        <w:t>encryption</w:t>
+      </w:r>
+      <w:r>
+        <w:rPr>
+          <w:rFonts w:ascii="Times New Roman" w:hAnsi="Times New Roman" w:cs="Times New Roman"/>
+          <w:sz w:val="28"/>
+          <w:szCs w:val="28"/>
+          <w:lang w:val="uk-UA"/>
+        </w:rPr>
+        <w:t xml:space="preserve">, де ми маємо багато </w:t>
+      </w:r>
+      <w:r>
+        <w:rPr>
+          <w:rFonts w:ascii="Times New Roman" w:hAnsi="Times New Roman" w:cs="Times New Roman"/>
+          <w:sz w:val="28"/>
+          <w:szCs w:val="28"/>
+          <w:lang w:val="en-US"/>
+        </w:rPr>
+        <w:t>DEK</w:t>
+      </w:r>
+      <w:r>
+        <w:rPr>
+          <w:rFonts w:ascii="Times New Roman" w:hAnsi="Times New Roman" w:cs="Times New Roman"/>
+          <w:sz w:val="28"/>
+          <w:szCs w:val="28"/>
+          <w:lang w:val="uk-UA"/>
+        </w:rPr>
+        <w:t xml:space="preserve"> (</w:t>
+      </w:r>
+      <w:r>
+        <w:rPr>
+          <w:rFonts w:ascii="Times New Roman" w:hAnsi="Times New Roman" w:cs="Times New Roman"/>
+          <w:sz w:val="28"/>
+          <w:szCs w:val="28"/>
+          <w:lang w:val="uk-UA"/>
+        </w:rPr>
+        <w:t xml:space="preserve">ключі для шифрування даних) та наприклад один </w:t>
+      </w:r>
+      <w:r>
+        <w:rPr>
+          <w:rFonts w:ascii="Times New Roman" w:hAnsi="Times New Roman" w:cs="Times New Roman"/>
+          <w:sz w:val="28"/>
+          <w:szCs w:val="28"/>
+          <w:lang w:val="en-US"/>
+        </w:rPr>
+        <w:t>KEK</w:t>
+      </w:r>
+      <w:r>
+        <w:rPr>
+          <w:rFonts w:ascii="Times New Roman" w:hAnsi="Times New Roman" w:cs="Times New Roman"/>
+          <w:sz w:val="28"/>
+          <w:szCs w:val="28"/>
+          <w:lang w:val="uk-UA"/>
+        </w:rPr>
+        <w:t xml:space="preserve"> (ключ для шифрування </w:t>
+      </w:r>
+      <w:r>
+        <w:rPr>
+          <w:rFonts w:ascii="Times New Roman" w:hAnsi="Times New Roman" w:cs="Times New Roman"/>
+          <w:sz w:val="28"/>
+          <w:szCs w:val="28"/>
+          <w:lang w:val="en-US"/>
+        </w:rPr>
+        <w:t>DEK</w:t>
+      </w:r>
+      <w:r>
+        <w:rPr>
+          <w:rFonts w:ascii="Times New Roman" w:hAnsi="Times New Roman" w:cs="Times New Roman"/>
+          <w:sz w:val="28"/>
+          <w:szCs w:val="28"/>
+          <w:lang w:val="uk-UA"/>
+        </w:rPr>
+        <w:t xml:space="preserve">), який ми зберігаємо на </w:t>
+      </w:r>
+      <w:r>
+        <w:rPr>
+          <w:rFonts w:ascii="Times New Roman" w:hAnsi="Times New Roman" w:cs="Times New Roman"/>
+          <w:sz w:val="28"/>
+          <w:szCs w:val="28"/>
+          <w:lang w:val="en-US"/>
+        </w:rPr>
+        <w:t>KMS</w:t>
+      </w:r>
+      <w:r>
+        <w:rPr>
+          <w:rFonts w:ascii="Times New Roman" w:hAnsi="Times New Roman" w:cs="Times New Roman"/>
+          <w:sz w:val="28"/>
+          <w:szCs w:val="28"/>
+          <w:lang w:val="uk-UA"/>
+        </w:rPr>
+        <w:t xml:space="preserve"> </w:t>
+      </w:r>
+      <w:r>
+        <w:rPr>
+          <w:rFonts w:ascii="Times New Roman" w:hAnsi="Times New Roman" w:cs="Times New Roman"/>
+          <w:sz w:val="28"/>
+          <w:szCs w:val="28"/>
+          <w:lang w:val="uk-UA"/>
+        </w:rPr>
+        <w:t xml:space="preserve">наприклад в </w:t>
+      </w:r>
+      <w:r>
+        <w:rPr>
+          <w:rFonts w:ascii="Times New Roman" w:hAnsi="Times New Roman" w:cs="Times New Roman"/>
+          <w:sz w:val="28"/>
+          <w:szCs w:val="28"/>
+          <w:lang w:val="en-US"/>
+        </w:rPr>
+        <w:t>Amazon</w:t>
+      </w:r>
+      <w:r>
+        <w:rPr>
+          <w:rFonts w:ascii="Times New Roman" w:hAnsi="Times New Roman" w:cs="Times New Roman"/>
+          <w:sz w:val="28"/>
+          <w:szCs w:val="28"/>
+          <w:lang w:val="uk-UA"/>
+        </w:rPr>
+        <w:t xml:space="preserve">. </w:t>
+      </w:r>
+      <w:r>
+        <w:rPr>
+          <w:rFonts w:ascii="Times New Roman" w:hAnsi="Times New Roman" w:cs="Times New Roman"/>
+          <w:sz w:val="28"/>
+          <w:szCs w:val="28"/>
+          <w:lang w:val="en-US"/>
+        </w:rPr>
+        <w:t>DEK</w:t>
+      </w:r>
+      <w:r>
+        <w:rPr>
+          <w:rFonts w:ascii="Times New Roman" w:hAnsi="Times New Roman" w:cs="Times New Roman"/>
+          <w:sz w:val="28"/>
+          <w:szCs w:val="28"/>
+          <w:lang w:val="uk-UA"/>
+        </w:rPr>
+        <w:t xml:space="preserve"> </w:t>
+      </w:r>
+      <w:r>
+        <w:rPr>
+          <w:rFonts w:ascii="Times New Roman" w:hAnsi="Times New Roman" w:cs="Times New Roman"/>
+          <w:sz w:val="28"/>
+          <w:szCs w:val="28"/>
+          <w:lang w:val="uk-UA"/>
+        </w:rPr>
+        <w:t xml:space="preserve">зашифровані </w:t>
+      </w:r>
+      <w:r>
+        <w:rPr>
+          <w:rFonts w:ascii="Times New Roman" w:hAnsi="Times New Roman" w:cs="Times New Roman"/>
+          <w:sz w:val="28"/>
+          <w:szCs w:val="28"/>
+          <w:lang w:val="en-US"/>
+        </w:rPr>
+        <w:t>KEK</w:t>
+      </w:r>
+      <w:r>
+        <w:rPr>
+          <w:rFonts w:ascii="Times New Roman" w:hAnsi="Times New Roman" w:cs="Times New Roman"/>
+          <w:sz w:val="28"/>
+          <w:szCs w:val="28"/>
+          <w:lang w:val="uk-UA"/>
+        </w:rPr>
+        <w:t xml:space="preserve">, отже наші ключі не зберігаються у відкритому вигляді. Взагалі зберігання ключів на </w:t>
+      </w:r>
+      <w:r>
+        <w:rPr>
+          <w:rFonts w:ascii="Times New Roman" w:hAnsi="Times New Roman" w:cs="Times New Roman"/>
+          <w:sz w:val="28"/>
+          <w:szCs w:val="28"/>
+          <w:lang w:val="en-US"/>
+        </w:rPr>
+        <w:t>KMS</w:t>
+      </w:r>
+      <w:r>
+        <w:rPr>
+          <w:rFonts w:ascii="Times New Roman" w:hAnsi="Times New Roman" w:cs="Times New Roman"/>
+          <w:sz w:val="28"/>
+          <w:szCs w:val="28"/>
+          <w:lang w:val="uk-UA"/>
+        </w:rPr>
+        <w:t xml:space="preserve"> </w:t>
+      </w:r>
+      <w:r>
+        <w:rPr>
+          <w:rFonts w:ascii="Times New Roman" w:hAnsi="Times New Roman" w:cs="Times New Roman"/>
+          <w:sz w:val="28"/>
+          <w:szCs w:val="28"/>
+          <w:lang w:val="uk-UA"/>
+        </w:rPr>
+        <w:t xml:space="preserve">є досить гарною ідеєю, але </w:t>
+      </w:r>
+      <w:proofErr w:type="spellStart"/>
+      <w:r>
+        <w:rPr>
+          <w:rFonts w:ascii="Times New Roman" w:hAnsi="Times New Roman" w:cs="Times New Roman"/>
+          <w:sz w:val="28"/>
+          <w:szCs w:val="28"/>
+          <w:lang w:val="uk-UA"/>
+        </w:rPr>
+        <w:t>всеодно</w:t>
+      </w:r>
+      <w:proofErr w:type="spellEnd"/>
+      <w:r>
+        <w:rPr>
+          <w:rFonts w:ascii="Times New Roman" w:hAnsi="Times New Roman" w:cs="Times New Roman"/>
+          <w:sz w:val="28"/>
+          <w:szCs w:val="28"/>
+          <w:lang w:val="uk-UA"/>
+        </w:rPr>
+        <w:t xml:space="preserve"> якщо зловмисник влізе на наш сервер він зможе запросто отримати доступ до всіх ключів (банально кинути запити до </w:t>
+      </w:r>
+      <w:r>
+        <w:rPr>
+          <w:rFonts w:ascii="Times New Roman" w:hAnsi="Times New Roman" w:cs="Times New Roman"/>
+          <w:sz w:val="28"/>
+          <w:szCs w:val="28"/>
+          <w:lang w:val="en-US"/>
+        </w:rPr>
+        <w:t>KMS</w:t>
+      </w:r>
+      <w:r>
+        <w:rPr>
+          <w:rFonts w:ascii="Times New Roman" w:hAnsi="Times New Roman" w:cs="Times New Roman"/>
+          <w:sz w:val="28"/>
+          <w:szCs w:val="28"/>
+          <w:lang w:val="uk-UA"/>
+        </w:rPr>
+        <w:t xml:space="preserve"> </w:t>
+      </w:r>
+      <w:r>
+        <w:rPr>
+          <w:rFonts w:ascii="Times New Roman" w:hAnsi="Times New Roman" w:cs="Times New Roman"/>
+          <w:sz w:val="28"/>
+          <w:szCs w:val="28"/>
+          <w:lang w:val="uk-UA"/>
+        </w:rPr>
+        <w:t xml:space="preserve">з нашого сервера). </w:t>
+      </w:r>
+      <w:r>
+        <w:rPr>
+          <w:rFonts w:ascii="Times New Roman" w:hAnsi="Times New Roman" w:cs="Times New Roman"/>
+          <w:sz w:val="28"/>
+          <w:szCs w:val="28"/>
+          <w:lang w:val="uk-UA"/>
+        </w:rPr>
+        <w:t xml:space="preserve">Також можна зберігати ключі на криптографічному модулі. </w:t>
+      </w:r>
+      <w:r>
+        <w:rPr>
+          <w:rFonts w:ascii="Times New Roman" w:hAnsi="Times New Roman" w:cs="Times New Roman"/>
+          <w:sz w:val="28"/>
+          <w:szCs w:val="28"/>
+          <w:lang w:val="uk-UA"/>
+        </w:rPr>
+        <w:t xml:space="preserve">Плюси використання </w:t>
+      </w:r>
+      <w:r>
+        <w:rPr>
+          <w:rFonts w:ascii="Times New Roman" w:hAnsi="Times New Roman" w:cs="Times New Roman"/>
+          <w:sz w:val="28"/>
+          <w:szCs w:val="28"/>
+          <w:lang w:val="en-US"/>
+        </w:rPr>
+        <w:t>KMS</w:t>
+      </w:r>
+      <w:r>
+        <w:rPr>
+          <w:rFonts w:ascii="Times New Roman" w:hAnsi="Times New Roman" w:cs="Times New Roman"/>
+          <w:sz w:val="28"/>
+          <w:szCs w:val="28"/>
+        </w:rPr>
+        <w:t xml:space="preserve">: </w:t>
+      </w:r>
+      <w:r>
+        <w:rPr>
+          <w:rFonts w:ascii="Times New Roman" w:hAnsi="Times New Roman" w:cs="Times New Roman"/>
+          <w:sz w:val="28"/>
+          <w:szCs w:val="28"/>
+          <w:lang w:val="uk-UA"/>
+        </w:rPr>
+        <w:t>центральне управління ключами, легка заміна ключів, безпечна генерація ключів, зловмиснику важче отримати доступ до них.</w:t>
+      </w:r>
       <w:bookmarkStart w:id="0" w:name="_GoBack"/>
       <w:bookmarkEnd w:id="0"/>
+    </w:p>
+    <w:p>
+      <w:pPr>
+        <w:spacing w:after="0" w:line="360" w:lineRule="auto"/>
+        <w:jc w:val="both"/>
+        <w:rPr>
+          <w:rFonts w:ascii="Times New Roman" w:hAnsi="Times New Roman" w:cs="Times New Roman"/>
+          <w:sz w:val="28"/>
+          <w:szCs w:val="28"/>
+          <w:lang w:val="uk-UA"/>
+        </w:rPr>
+      </w:pPr>
+      <w:r>
+        <w:rPr>
+          <w:rFonts w:ascii="Times New Roman" w:hAnsi="Times New Roman" w:cs="Times New Roman"/>
+          <w:sz w:val="28"/>
+          <w:szCs w:val="28"/>
+          <w:lang w:val="uk-UA"/>
+        </w:rPr>
+        <w:t xml:space="preserve">Якщо ж дивитись з точки зору того, що в нас просто злили БД (ключ залишився невідомим), можна сказати що ми знаходимось у захисті. Тільки нам надійшла ця інформація, ми ставимо наші поля </w:t>
+      </w:r>
+      <w:r>
+        <w:rPr>
+          <w:rFonts w:ascii="Times New Roman" w:hAnsi="Times New Roman" w:cs="Times New Roman"/>
+          <w:sz w:val="28"/>
+          <w:szCs w:val="28"/>
+          <w:lang w:val="en-US"/>
+        </w:rPr>
+        <w:t>compromised</w:t>
+      </w:r>
+      <w:r>
+        <w:rPr>
+          <w:rFonts w:ascii="Times New Roman" w:hAnsi="Times New Roman" w:cs="Times New Roman"/>
+          <w:sz w:val="28"/>
+          <w:szCs w:val="28"/>
+          <w:lang w:val="uk-UA"/>
+        </w:rPr>
+        <w:t xml:space="preserve"> </w:t>
+      </w:r>
+      <w:r>
+        <w:rPr>
+          <w:rFonts w:ascii="Times New Roman" w:hAnsi="Times New Roman" w:cs="Times New Roman"/>
+          <w:sz w:val="28"/>
+          <w:szCs w:val="28"/>
+          <w:lang w:val="uk-UA"/>
+        </w:rPr>
+        <w:t xml:space="preserve">в </w:t>
+      </w:r>
+      <w:r>
+        <w:rPr>
+          <w:rFonts w:ascii="Times New Roman" w:hAnsi="Times New Roman" w:cs="Times New Roman"/>
+          <w:sz w:val="28"/>
+          <w:szCs w:val="28"/>
+          <w:lang w:val="en-US"/>
+        </w:rPr>
+        <w:t>true</w:t>
+      </w:r>
+      <w:r>
+        <w:rPr>
+          <w:rFonts w:ascii="Times New Roman" w:hAnsi="Times New Roman" w:cs="Times New Roman"/>
+          <w:sz w:val="28"/>
+          <w:szCs w:val="28"/>
+          <w:lang w:val="uk-UA"/>
+        </w:rPr>
+        <w:t xml:space="preserve"> </w:t>
+      </w:r>
+      <w:r>
+        <w:rPr>
+          <w:rFonts w:ascii="Times New Roman" w:hAnsi="Times New Roman" w:cs="Times New Roman"/>
+          <w:sz w:val="28"/>
+          <w:szCs w:val="28"/>
+          <w:lang w:val="uk-UA"/>
+        </w:rPr>
+        <w:t xml:space="preserve">та просимо </w:t>
+      </w:r>
+      <w:proofErr w:type="spellStart"/>
+      <w:r>
+        <w:rPr>
+          <w:rFonts w:ascii="Times New Roman" w:hAnsi="Times New Roman" w:cs="Times New Roman"/>
+          <w:sz w:val="28"/>
+          <w:szCs w:val="28"/>
+          <w:lang w:val="uk-UA"/>
+        </w:rPr>
+        <w:t>юзерів</w:t>
+      </w:r>
+      <w:proofErr w:type="spellEnd"/>
+      <w:r>
+        <w:rPr>
+          <w:rFonts w:ascii="Times New Roman" w:hAnsi="Times New Roman" w:cs="Times New Roman"/>
+          <w:sz w:val="28"/>
+          <w:szCs w:val="28"/>
+          <w:lang w:val="uk-UA"/>
+        </w:rPr>
+        <w:t xml:space="preserve"> змінити паролі. Також для виявлення зловмисників можна використовувати </w:t>
+      </w:r>
+      <w:r>
+        <w:rPr>
+          <w:rFonts w:ascii="Times New Roman" w:hAnsi="Times New Roman" w:cs="Times New Roman"/>
+          <w:sz w:val="28"/>
+          <w:szCs w:val="28"/>
+          <w:lang w:val="en-US"/>
+        </w:rPr>
+        <w:t>honey</w:t>
+      </w:r>
+      <w:r>
+        <w:rPr>
+          <w:rFonts w:ascii="Times New Roman" w:hAnsi="Times New Roman" w:cs="Times New Roman"/>
+          <w:sz w:val="28"/>
+          <w:szCs w:val="28"/>
+          <w:lang w:val="uk-UA"/>
+        </w:rPr>
+        <w:t xml:space="preserve"> </w:t>
+      </w:r>
+      <w:r>
+        <w:rPr>
+          <w:rFonts w:ascii="Times New Roman" w:hAnsi="Times New Roman" w:cs="Times New Roman"/>
+          <w:sz w:val="28"/>
+          <w:szCs w:val="28"/>
+          <w:lang w:val="en-US"/>
+        </w:rPr>
+        <w:t>pot</w:t>
+      </w:r>
+      <w:r>
+        <w:rPr>
+          <w:rFonts w:ascii="Times New Roman" w:hAnsi="Times New Roman" w:cs="Times New Roman"/>
+          <w:sz w:val="28"/>
+          <w:szCs w:val="28"/>
+          <w:lang w:val="uk-UA"/>
+        </w:rPr>
+        <w:t xml:space="preserve">, </w:t>
+      </w:r>
+      <w:r>
+        <w:rPr>
+          <w:rFonts w:ascii="Times New Roman" w:hAnsi="Times New Roman" w:cs="Times New Roman"/>
+          <w:sz w:val="28"/>
+          <w:szCs w:val="28"/>
+          <w:lang w:val="uk-UA"/>
+        </w:rPr>
+        <w:t xml:space="preserve">який дозволяє аналізувати наміри зловмисників (дивитись як вони пробують </w:t>
+      </w:r>
+      <w:proofErr w:type="spellStart"/>
+      <w:r>
+        <w:rPr>
+          <w:rFonts w:ascii="Times New Roman" w:hAnsi="Times New Roman" w:cs="Times New Roman"/>
+          <w:sz w:val="28"/>
+          <w:szCs w:val="28"/>
+          <w:lang w:val="uk-UA"/>
+        </w:rPr>
+        <w:t>взламати</w:t>
+      </w:r>
+      <w:proofErr w:type="spellEnd"/>
+      <w:r>
+        <w:rPr>
+          <w:rFonts w:ascii="Times New Roman" w:hAnsi="Times New Roman" w:cs="Times New Roman"/>
+          <w:sz w:val="28"/>
+          <w:szCs w:val="28"/>
+          <w:lang w:val="uk-UA"/>
+        </w:rPr>
+        <w:t xml:space="preserve"> сайт чи </w:t>
+      </w:r>
+      <w:proofErr w:type="spellStart"/>
+      <w:r>
+        <w:rPr>
+          <w:rFonts w:ascii="Times New Roman" w:hAnsi="Times New Roman" w:cs="Times New Roman"/>
+          <w:sz w:val="28"/>
+          <w:szCs w:val="28"/>
+          <w:lang w:val="uk-UA"/>
+        </w:rPr>
+        <w:t>софт</w:t>
+      </w:r>
+      <w:proofErr w:type="spellEnd"/>
+      <w:r>
+        <w:rPr>
+          <w:rFonts w:ascii="Times New Roman" w:hAnsi="Times New Roman" w:cs="Times New Roman"/>
+          <w:sz w:val="28"/>
+          <w:szCs w:val="28"/>
+          <w:lang w:val="uk-UA"/>
+        </w:rPr>
+        <w:t xml:space="preserve">). Ще одне рішення для виявлення того що щось пішло не так, можна створити наприклад 100 </w:t>
+      </w:r>
+      <w:proofErr w:type="spellStart"/>
+      <w:r>
+        <w:rPr>
+          <w:rFonts w:ascii="Times New Roman" w:hAnsi="Times New Roman" w:cs="Times New Roman"/>
+          <w:sz w:val="28"/>
+          <w:szCs w:val="28"/>
+          <w:lang w:val="uk-UA"/>
+        </w:rPr>
+        <w:t>юзерів</w:t>
+      </w:r>
+      <w:proofErr w:type="spellEnd"/>
+      <w:r>
+        <w:rPr>
+          <w:rFonts w:ascii="Times New Roman" w:hAnsi="Times New Roman" w:cs="Times New Roman"/>
+          <w:sz w:val="28"/>
+          <w:szCs w:val="28"/>
+          <w:lang w:val="uk-UA"/>
+        </w:rPr>
+        <w:t xml:space="preserve"> з легкими паролями і якщо </w:t>
+      </w:r>
+      <w:r>
+        <w:rPr>
+          <w:rFonts w:ascii="Times New Roman" w:hAnsi="Times New Roman" w:cs="Times New Roman"/>
+          <w:sz w:val="28"/>
+          <w:szCs w:val="28"/>
+          <w:lang w:val="uk-UA"/>
+        </w:rPr>
+        <w:lastRenderedPageBreak/>
+        <w:t xml:space="preserve">хтось на них </w:t>
+      </w:r>
+      <w:proofErr w:type="spellStart"/>
+      <w:r>
+        <w:rPr>
+          <w:rFonts w:ascii="Times New Roman" w:hAnsi="Times New Roman" w:cs="Times New Roman"/>
+          <w:sz w:val="28"/>
+          <w:szCs w:val="28"/>
+          <w:lang w:val="uk-UA"/>
+        </w:rPr>
+        <w:t>залогіниться</w:t>
+      </w:r>
+      <w:proofErr w:type="spellEnd"/>
+      <w:r>
+        <w:rPr>
+          <w:rFonts w:ascii="Times New Roman" w:hAnsi="Times New Roman" w:cs="Times New Roman"/>
+          <w:sz w:val="28"/>
+          <w:szCs w:val="28"/>
+          <w:lang w:val="uk-UA"/>
+        </w:rPr>
+        <w:t>, відразу сигналізувати про це і думати хто це зайшов і з якими намірами.</w:t>
+      </w:r>
     </w:p>
     <w:sectPr>
       <w:pgSz w:w="11906" w:h="16838"/>

</xml_diff>